<commit_message>
new dark version docx
</commit_message>
<xml_diff>
--- a/Michael Granberry Resume Dark Version.docx
+++ b/Michael Granberry Resume Dark Version.docx
@@ -83,7 +83,6 @@
             <w:color w:val="BFBFBF" w:themeColor="background1" w:themeShade="BF"/>
             <w:sz w:val="19"/>
             <w:szCs w:val="19"/>
-            <w:u w:val="none"/>
           </w:rPr>
           <w:t>michaelgranberryii</w:t>
         </w:r>
@@ -4982,7 +4981,7 @@
   <w:num w:numId="3" w16cid:durableId="931668371">
     <w:abstractNumId w:val="9"/>
     <w:lvlOverride w:ilvl="0">
-      <w:lvl w:ilvl="0" w:tplc="CA5A7DB0">
+      <w:lvl w:ilvl="0" w:tplc="3DEE2070">
         <w:start w:val="1"/>
         <w:numFmt w:val="bullet"/>
         <w:lvlText w:val="-"/>
@@ -5011,7 +5010,7 @@
       </w:lvl>
     </w:lvlOverride>
     <w:lvlOverride w:ilvl="1">
-      <w:lvl w:ilvl="1" w:tplc="32C2C7D2">
+      <w:lvl w:ilvl="1" w:tplc="EF6A785E">
         <w:start w:val="1"/>
         <w:numFmt w:val="bullet"/>
         <w:lvlText w:val="-"/>
@@ -5040,7 +5039,7 @@
       </w:lvl>
     </w:lvlOverride>
     <w:lvlOverride w:ilvl="2">
-      <w:lvl w:ilvl="2" w:tplc="749C118A">
+      <w:lvl w:ilvl="2" w:tplc="0E6CC0E6">
         <w:start w:val="1"/>
         <w:numFmt w:val="bullet"/>
         <w:lvlText w:val="-"/>
@@ -5069,7 +5068,7 @@
       </w:lvl>
     </w:lvlOverride>
     <w:lvlOverride w:ilvl="3">
-      <w:lvl w:ilvl="3" w:tplc="5EEE6D0E">
+      <w:lvl w:ilvl="3" w:tplc="C3FAD338">
         <w:start w:val="1"/>
         <w:numFmt w:val="bullet"/>
         <w:lvlText w:val="-"/>
@@ -5098,7 +5097,7 @@
       </w:lvl>
     </w:lvlOverride>
     <w:lvlOverride w:ilvl="4">
-      <w:lvl w:ilvl="4" w:tplc="245097EC">
+      <w:lvl w:ilvl="4" w:tplc="92821FF6">
         <w:start w:val="1"/>
         <w:numFmt w:val="bullet"/>
         <w:lvlText w:val="-"/>
@@ -5127,7 +5126,7 @@
       </w:lvl>
     </w:lvlOverride>
     <w:lvlOverride w:ilvl="5">
-      <w:lvl w:ilvl="5" w:tplc="AB242E9A">
+      <w:lvl w:ilvl="5" w:tplc="9D2A053E">
         <w:start w:val="1"/>
         <w:numFmt w:val="bullet"/>
         <w:lvlText w:val="-"/>
@@ -5156,7 +5155,7 @@
       </w:lvl>
     </w:lvlOverride>
     <w:lvlOverride w:ilvl="6">
-      <w:lvl w:ilvl="6" w:tplc="4F863102">
+      <w:lvl w:ilvl="6" w:tplc="7D1C3740">
         <w:start w:val="1"/>
         <w:numFmt w:val="bullet"/>
         <w:lvlText w:val="-"/>
@@ -5185,7 +5184,7 @@
       </w:lvl>
     </w:lvlOverride>
     <w:lvlOverride w:ilvl="7">
-      <w:lvl w:ilvl="7" w:tplc="827691D8">
+      <w:lvl w:ilvl="7" w:tplc="E940CC2A">
         <w:start w:val="1"/>
         <w:numFmt w:val="bullet"/>
         <w:lvlText w:val="-"/>
@@ -5214,7 +5213,7 @@
       </w:lvl>
     </w:lvlOverride>
     <w:lvlOverride w:ilvl="8">
-      <w:lvl w:ilvl="8" w:tplc="A95CCD74">
+      <w:lvl w:ilvl="8" w:tplc="DAD01532">
         <w:start w:val="1"/>
         <w:numFmt w:val="bullet"/>
         <w:lvlText w:val="-"/>

</xml_diff>